<commit_message>
slight update to doc
</commit_message>
<xml_diff>
--- a/docs/Winter/FinalOutlineBarebones.docx
+++ b/docs/Winter/FinalOutlineBarebones.docx
@@ -17,23 +17,7 @@
       </w:r>
       <w:proofErr w:type="gramEnd"/>
       <w:r>
-        <w:t xml:space="preserve"> Christina from </w:t>
-      </w:r>
-      <w:proofErr w:type="spellStart"/>
-      <w:r>
-        <w:t>GitGoing</w:t>
-      </w:r>
-      <w:proofErr w:type="spellEnd"/>
-      <w:r>
-        <w:t xml:space="preserve">, and I’m joined today by Michael, Travis, and Sarah. When last we left off, </w:t>
-      </w:r>
-      <w:proofErr w:type="spellStart"/>
-      <w:r>
-        <w:t>GitGoing</w:t>
-      </w:r>
-      <w:proofErr w:type="spellEnd"/>
-      <w:r>
-        <w:t xml:space="preserve"> was in-progress with several functionality requirements still needed. We talked about certain features that still needed implementation, such as authentication on log-in and registration, inline commenting, and messaging regarding reviews. We also needed a more robust database API that securely sent and retrieved information. Well today, </w:t>
+        <w:t xml:space="preserve"> Christina from GitGoing, and I’m joined today by Michael, Travis, and Sarah. When last we left off, GitGoing was in-progress with several functionality requirements still needed. We talked about certain features that still needed implementation, such as authentication on log-in and registration, inline commenting, and messaging regarding reviews. We also needed a more robust database API that securely sent and retrieved information. Well today, </w:t>
       </w:r>
       <w:proofErr w:type="gramStart"/>
       <w:r>
@@ -72,15 +56,7 @@
       </w:r>
       <w:proofErr w:type="gramEnd"/>
       <w:r>
-        <w:t xml:space="preserve"> talked about it before, so we won’t go to in-depth, but our log-in and registration systems are all fully authenticated by </w:t>
-      </w:r>
-      <w:proofErr w:type="spellStart"/>
-      <w:r>
-        <w:t>Congito</w:t>
-      </w:r>
-      <w:proofErr w:type="spellEnd"/>
-      <w:r>
-        <w:t xml:space="preserve"> from AWS</w:t>
+        <w:t xml:space="preserve"> talked about it before, so we won’t go to in-depth, but our log-in and registration systems are all fully authenticated by Congito from AWS</w:t>
       </w:r>
     </w:p>
     <w:p>
@@ -116,23 +92,7 @@
     </w:p>
     <w:p>
       <w:r>
-        <w:t xml:space="preserve">And our DB </w:t>
-      </w:r>
-      <w:proofErr w:type="spellStart"/>
-      <w:r>
-        <w:t>api</w:t>
-      </w:r>
-      <w:proofErr w:type="spellEnd"/>
-      <w:r>
-        <w:t xml:space="preserve"> is a robust secure system paired with the </w:t>
-      </w:r>
-      <w:proofErr w:type="spellStart"/>
-      <w:r>
-        <w:t>cognito</w:t>
-      </w:r>
-      <w:proofErr w:type="spellEnd"/>
-      <w:r>
-        <w:t>-express AUTH library</w:t>
+        <w:t>And our DB api is a robust secure system paired with the cognito-express AUTH library</w:t>
       </w:r>
     </w:p>
     <w:p>
@@ -255,6 +215,24 @@
     </w:p>
     <w:p>
       <w:r>
+        <w:t>{Sarah}</w:t>
+      </w:r>
+    </w:p>
+    <w:p>
+      <w:r>
+        <w:t xml:space="preserve">Thank </w:t>
+      </w:r>
+      <w:proofErr w:type="gramStart"/>
+      <w:r>
+        <w:t>you Michael</w:t>
+      </w:r>
+      <w:proofErr w:type="gramEnd"/>
+      <w:r>
+        <w:t>!</w:t>
+      </w:r>
+    </w:p>
+    <w:p>
+      <w:r>
         <w:t>{demo}</w:t>
       </w:r>
     </w:p>
@@ -263,6 +241,12 @@
         <w:t>//flow of all working functionality</w:t>
       </w:r>
     </w:p>
+    <w:p>
+      <w:r>
+        <w:t>Conclusion: still to come, feelgood, everybody clapped</w:t>
+      </w:r>
+    </w:p>
+    <w:p/>
     <w:sectPr>
       <w:pgSz w:w="12240" w:h="15840"/>
       <w:pgMar w:top="1440" w:right="1440" w:bottom="1440" w:left="1440" w:header="720" w:footer="720" w:gutter="0"/>

</xml_diff>

<commit_message>
script outline for Travis sec
</commit_message>
<xml_diff>
--- a/docs/Winter/FinalOutlineBarebones.docx
+++ b/docs/Winter/FinalOutlineBarebones.docx
@@ -9,36 +9,28 @@
     </w:p>
     <w:p>
       <w:r>
-        <w:t xml:space="preserve">Hello everyone! </w:t>
-      </w:r>
-      <w:proofErr w:type="gramStart"/>
-      <w:r>
-        <w:t>I’m</w:t>
-      </w:r>
-      <w:proofErr w:type="gramEnd"/>
-      <w:r>
-        <w:t xml:space="preserve"> Christina from GitGoing, and I’m joined today by Michael, Travis, and Sarah. When last we left off, GitGoing was in-progress with several functionality requirements still needed. We talked about certain features that still needed implementation, such as authentication on log-in and registration, inline commenting, and messaging regarding reviews. We also needed a more robust database API that securely sent and retrieved information. Well today, </w:t>
-      </w:r>
-      <w:proofErr w:type="gramStart"/>
-      <w:r>
-        <w:t>we’re</w:t>
-      </w:r>
-      <w:proofErr w:type="gramEnd"/>
-      <w:r>
-        <w:t xml:space="preserve"> happy to present that many of these planned features are now live, and available for use.</w:t>
-      </w:r>
-    </w:p>
-    <w:p>
-      <w:r>
-        <w:t>{</w:t>
-      </w:r>
-      <w:proofErr w:type="gramStart"/>
-      <w:r>
-        <w:t>so</w:t>
-      </w:r>
-      <w:proofErr w:type="gramEnd"/>
-      <w:r>
-        <w:t xml:space="preserve"> this will address what we talked about last quarter}</w:t>
+        <w:t xml:space="preserve">Hello everyone! I’m Christina from </w:t>
+      </w:r>
+      <w:proofErr w:type="spellStart"/>
+      <w:r>
+        <w:t>GitGoing</w:t>
+      </w:r>
+      <w:proofErr w:type="spellEnd"/>
+      <w:r>
+        <w:t xml:space="preserve">, and I’m joined today by Michael, Travis, and Sarah. When last we left off, </w:t>
+      </w:r>
+      <w:proofErr w:type="spellStart"/>
+      <w:r>
+        <w:t>GitGoing</w:t>
+      </w:r>
+      <w:proofErr w:type="spellEnd"/>
+      <w:r>
+        <w:t xml:space="preserve"> was in-progress with several functionality requirements still needed. We talked about certain features that still needed implementation, such as authentication on log-in and registration, inline commenting, and messaging regarding reviews. We also needed a more robust database API that securely sent and retrieved information. Well today, we’re happy to present that many of these planned features are now live, and available for use.</w:t>
+      </w:r>
+    </w:p>
+    <w:p>
+      <w:r>
+        <w:t>{so this will address what we talked about last quarter}</w:t>
       </w:r>
     </w:p>
     <w:p>
@@ -50,13 +42,16 @@
       </w:r>
     </w:p>
     <w:p>
-      <w:proofErr w:type="gramStart"/>
-      <w:r>
-        <w:t>We’ve</w:t>
-      </w:r>
-      <w:proofErr w:type="gramEnd"/>
-      <w:r>
-        <w:t xml:space="preserve"> talked about it before, so we won’t go to in-depth, but our log-in and registration systems are all fully authenticated by Congito from AWS</w:t>
+      <w:r>
+        <w:t xml:space="preserve">We’ve talked about it before, so we won’t go to in-depth, but our log-in and registration systems are all fully authenticated by </w:t>
+      </w:r>
+      <w:proofErr w:type="spellStart"/>
+      <w:r>
+        <w:t>Congito</w:t>
+      </w:r>
+      <w:proofErr w:type="spellEnd"/>
+      <w:r>
+        <w:t xml:space="preserve"> from AWS</w:t>
       </w:r>
     </w:p>
     <w:p>
@@ -92,7 +87,23 @@
     </w:p>
     <w:p>
       <w:r>
-        <w:t>And our DB api is a robust secure system paired with the cognito-express AUTH library</w:t>
+        <w:t xml:space="preserve">And our DB </w:t>
+      </w:r>
+      <w:proofErr w:type="spellStart"/>
+      <w:r>
+        <w:t>api</w:t>
+      </w:r>
+      <w:proofErr w:type="spellEnd"/>
+      <w:r>
+        <w:t xml:space="preserve"> is a robust secure system paired with the </w:t>
+      </w:r>
+      <w:proofErr w:type="spellStart"/>
+      <w:r>
+        <w:t>cognito</w:t>
+      </w:r>
+      <w:proofErr w:type="spellEnd"/>
+      <w:r>
+        <w:t>-express AUTH library</w:t>
       </w:r>
     </w:p>
     <w:p>
@@ -102,15 +113,7 @@
     </w:p>
     <w:p>
       <w:r>
-        <w:t xml:space="preserve">And here’s Travis to talk about some of the other neat things </w:t>
-      </w:r>
-      <w:proofErr w:type="gramStart"/>
-      <w:r>
-        <w:t>we’ve</w:t>
-      </w:r>
-      <w:proofErr w:type="gramEnd"/>
-      <w:r>
-        <w:t xml:space="preserve"> done</w:t>
+        <w:t>And here’s Travis to talk about some of the other neat things we’ve done</w:t>
       </w:r>
     </w:p>
     <w:p>
@@ -120,33 +123,176 @@
     </w:p>
     <w:p>
       <w:r>
-        <w:t xml:space="preserve">{Travis} Thanks Christina! </w:t>
-      </w:r>
-      <w:proofErr w:type="gramStart"/>
-      <w:r>
-        <w:t>So</w:t>
-      </w:r>
-      <w:proofErr w:type="gramEnd"/>
-      <w:r>
-        <w:t xml:space="preserve"> in addition to all of these awesome goals we achieved, we also took things quite a bit further in-regards to making the site usable.</w:t>
-      </w:r>
-    </w:p>
-    <w:p>
-      <w:r>
-        <w:t xml:space="preserve">{this will address some other things </w:t>
-      </w:r>
-      <w:proofErr w:type="gramStart"/>
-      <w:r>
-        <w:t>we’ve</w:t>
-      </w:r>
-      <w:proofErr w:type="gramEnd"/>
-      <w:r>
-        <w:t xml:space="preserve"> done}</w:t>
-      </w:r>
-    </w:p>
-    <w:p>
-      <w:r>
-        <w:t>Invites to projects and reviews are a thing!</w:t>
+        <w:t xml:space="preserve">{Travis} </w:t>
+      </w:r>
+    </w:p>
+    <w:p>
+      <w:r>
+        <w:t>Thanks Christina! So</w:t>
+      </w:r>
+      <w:r>
+        <w:t>,</w:t>
+      </w:r>
+      <w:r>
+        <w:t xml:space="preserve"> in addition to all of these awesome goals we</w:t>
+      </w:r>
+      <w:r>
+        <w:t>’ve</w:t>
+      </w:r>
+      <w:r>
+        <w:t xml:space="preserve"> achieved, we also took things quite a bit further in-regards to making the site</w:t>
+      </w:r>
+      <w:r>
+        <w:t xml:space="preserve">, </w:t>
+      </w:r>
+      <w:proofErr w:type="spellStart"/>
+      <w:r>
+        <w:t>y’know</w:t>
+      </w:r>
+      <w:proofErr w:type="spellEnd"/>
+      <w:r>
+        <w:t>,</w:t>
+      </w:r>
+      <w:r>
+        <w:t xml:space="preserve"> usable.</w:t>
+      </w:r>
+    </w:p>
+    <w:p>
+      <w:r>
+        <w:t>As y</w:t>
+      </w:r>
+      <w:r>
+        <w:t>’a</w:t>
+      </w:r>
+      <w:r>
+        <w:t xml:space="preserve">ll </w:t>
+      </w:r>
+      <w:r>
+        <w:t xml:space="preserve">will </w:t>
+      </w:r>
+      <w:r>
+        <w:t xml:space="preserve">be shown </w:t>
+      </w:r>
+      <w:r>
+        <w:t>in our demo</w:t>
+      </w:r>
+      <w:r>
+        <w:t>, once a project has been created users can be invited to collaborate on the project through our UI system on each individual project page.</w:t>
+      </w:r>
+      <w:r>
+        <w:t xml:space="preserve"> </w:t>
+      </w:r>
+      <w:r>
+        <w:t>After a user logs in, they are redirected to the main site’s homepage, where any notifications they may have received are currently being displayed. These notifications</w:t>
+      </w:r>
+      <w:r>
+        <w:t xml:space="preserve"> display details about </w:t>
+      </w:r>
+      <w:r>
+        <w:t>any invites they may have been sent</w:t>
+      </w:r>
+      <w:r>
+        <w:t xml:space="preserve">, and </w:t>
+      </w:r>
+      <w:r>
+        <w:t xml:space="preserve">give users </w:t>
+      </w:r>
+      <w:r>
+        <w:t>the option to accept, or decline</w:t>
+      </w:r>
+      <w:r>
+        <w:t xml:space="preserve"> as they prefer</w:t>
+      </w:r>
+      <w:r>
+        <w:t>.</w:t>
+      </w:r>
+      <w:r>
+        <w:t xml:space="preserve"> It’s also important that notifications are informative, so they include details regarding which project or file they’ve been invited to work, as well as the date/time the invite was issued.</w:t>
+      </w:r>
+      <w:r>
+        <w:t xml:space="preserve"> </w:t>
+      </w:r>
+      <w:r>
+        <w:t>If a user declines an invite, it is removed from their notification queue. If</w:t>
+      </w:r>
+      <w:r>
+        <w:t xml:space="preserve"> a user </w:t>
+      </w:r>
+      <w:r>
+        <w:t>accepts instead</w:t>
+      </w:r>
+      <w:r>
+        <w:t>,</w:t>
+      </w:r>
+      <w:r>
+        <w:t xml:space="preserve"> they</w:t>
+      </w:r>
+      <w:r>
+        <w:t xml:space="preserve"> a</w:t>
+      </w:r>
+      <w:r>
+        <w:t xml:space="preserve">re </w:t>
+      </w:r>
+      <w:r>
+        <w:t xml:space="preserve">then </w:t>
+      </w:r>
+      <w:r>
+        <w:t>able to view the project</w:t>
+      </w:r>
+      <w:r>
+        <w:t xml:space="preserve">, </w:t>
+      </w:r>
+      <w:r>
+        <w:t>invite other collaborators,</w:t>
+      </w:r>
+      <w:r>
+        <w:t xml:space="preserve"> delete </w:t>
+      </w:r>
+      <w:r>
+        <w:t xml:space="preserve">the </w:t>
+      </w:r>
+      <w:r>
+        <w:t>project, or</w:t>
+      </w:r>
+      <w:r>
+        <w:t xml:space="preserve"> </w:t>
+      </w:r>
+      <w:r>
+        <w:t xml:space="preserve">make </w:t>
+      </w:r>
+      <w:r>
+        <w:t>comments on the file. They also have the option of making local changes and uploading a new file!</w:t>
+      </w:r>
+      <w:r>
+        <w:t xml:space="preserve"> </w:t>
+      </w:r>
+      <w:r>
+        <w:t xml:space="preserve">After a user is </w:t>
+      </w:r>
+      <w:r>
+        <w:lastRenderedPageBreak/>
+        <w:t>brought on as a collaborator, or a file has changed in an existing project,</w:t>
+      </w:r>
+      <w:r>
+        <w:t xml:space="preserve"> you may want to alert others on the project that a review is required, so users can also invite others</w:t>
+      </w:r>
+      <w:r>
+        <w:t xml:space="preserve"> to review </w:t>
+      </w:r>
+      <w:r>
+        <w:t xml:space="preserve">any </w:t>
+      </w:r>
+      <w:r>
+        <w:t xml:space="preserve">changes. </w:t>
+      </w:r>
+      <w:r>
+        <w:t>Users are given a similar notification as before, and if they accept</w:t>
+      </w:r>
+      <w:r>
+        <w:t xml:space="preserve"> the invite</w:t>
+      </w:r>
+      <w:r>
+        <w:t xml:space="preserve"> they are automatically redirected to the specific file so they can start reviewing!</w:t>
       </w:r>
     </w:p>
     <w:p>
@@ -156,46 +302,152 @@
     </w:p>
     <w:p>
       <w:r>
-        <w:t>DB handles files</w:t>
-      </w:r>
-    </w:p>
-    <w:p>
-      <w:r>
-        <w:t>//code snippets</w:t>
-      </w:r>
-    </w:p>
-    <w:p>
-      <w:r>
-        <w:t>{this will talk about site hosting}</w:t>
-      </w:r>
-    </w:p>
-    <w:p>
-      <w:r>
-        <w:t xml:space="preserve">The site is live at GitGoing.net as hosted by AWS. </w:t>
-      </w:r>
-    </w:p>
-    <w:p>
-      <w:r>
-        <w:t>//hosting stuff, not process (how to) but why and what</w:t>
-      </w:r>
-    </w:p>
-    <w:p>
-      <w:r>
-        <w:lastRenderedPageBreak/>
-        <w:t>//images from AWS</w:t>
-      </w:r>
-    </w:p>
-    <w:p>
-      <w:r>
-        <w:t xml:space="preserve">And here’s Michael to discuss the APIs </w:t>
-      </w:r>
-      <w:proofErr w:type="gramStart"/>
-      <w:r>
-        <w:t>we’ve</w:t>
-      </w:r>
-      <w:proofErr w:type="gramEnd"/>
-      <w:r>
-        <w:t xml:space="preserve"> expanded and continue to use</w:t>
+        <w:t>Now, all of this would be worthless without access, and we</w:t>
+      </w:r>
+      <w:r>
+        <w:t xml:space="preserve"> a</w:t>
+      </w:r>
+      <w:r>
+        <w:t xml:space="preserve">re proud to announce that Git Going is </w:t>
+      </w:r>
+      <w:r>
+        <w:t>100%</w:t>
+      </w:r>
+      <w:r>
+        <w:t xml:space="preserve"> live, available for use in its current Alpha state. Through multiple AWS </w:t>
+      </w:r>
+      <w:r>
+        <w:t>services</w:t>
+      </w:r>
+      <w:r>
+        <w:t>, the site is reachable at our specific domain name</w:t>
+      </w:r>
+      <w:r>
+        <w:t xml:space="preserve">, </w:t>
+      </w:r>
+      <w:r>
+        <w:t>and it processes requests as any normal webpage might</w:t>
+      </w:r>
+      <w:r>
+        <w:t>, though perhaps more securely than some others</w:t>
+      </w:r>
+      <w:r>
+        <w:t xml:space="preserve">. The gist of it is that </w:t>
+      </w:r>
+      <w:r>
+        <w:t>we have a domain name registered with Route 53, and a certificate, issued by AWS, attached to the domain name that provides SSL/TLS (secure sockets layer/transport layer security) transmission. T</w:t>
+      </w:r>
+      <w:r>
+        <w:t>he build of the project sits inside an AWS simple storage service bucket</w:t>
+      </w:r>
+      <w:r>
+        <w:t xml:space="preserve"> (AKA S3 bucket)</w:t>
+      </w:r>
+      <w:r>
+        <w:t xml:space="preserve">. </w:t>
+      </w:r>
+      <w:r>
+        <w:t xml:space="preserve">A bucket is simply a container for objects stored in S3, and its meta-data. Basically, the bucket “serves” specific files on received requests. </w:t>
+      </w:r>
+      <w:r>
+        <w:t xml:space="preserve">Then, a global content delivery network, CloudFront, services requests by catching </w:t>
+      </w:r>
+      <w:r>
+        <w:t>traffic</w:t>
+      </w:r>
+      <w:r>
+        <w:t xml:space="preserve"> heading to our </w:t>
+      </w:r>
+      <w:r>
+        <w:t xml:space="preserve">specific </w:t>
+      </w:r>
+      <w:r>
+        <w:t>domain name</w:t>
+      </w:r>
+      <w:r>
+        <w:t xml:space="preserve">, </w:t>
+      </w:r>
+      <w:r>
+        <w:t>converting that request from HTTP to HTTPS</w:t>
+      </w:r>
+      <w:r>
+        <w:t xml:space="preserve"> if</w:t>
+      </w:r>
+      <w:r>
+        <w:t xml:space="preserve"> </w:t>
+      </w:r>
+      <w:proofErr w:type="spellStart"/>
+      <w:r>
+        <w:t>its</w:t>
+      </w:r>
+      <w:proofErr w:type="spellEnd"/>
+      <w:r>
+        <w:t xml:space="preserve"> not already</w:t>
+      </w:r>
+      <w:r>
+        <w:t xml:space="preserve">, and </w:t>
+      </w:r>
+      <w:r>
+        <w:t>pulling</w:t>
+      </w:r>
+      <w:r>
+        <w:t xml:space="preserve"> the </w:t>
+      </w:r>
+      <w:r>
+        <w:t xml:space="preserve">specific files from </w:t>
+      </w:r>
+      <w:r>
+        <w:t>our S3 bucke</w:t>
+      </w:r>
+      <w:r>
+        <w:t xml:space="preserve">t. It then sends those files to an </w:t>
+      </w:r>
+      <w:r>
+        <w:t>edge location</w:t>
+      </w:r>
+      <w:r>
+        <w:t xml:space="preserve">, which </w:t>
+      </w:r>
+      <w:r>
+        <w:t>is</w:t>
+      </w:r>
+      <w:r>
+        <w:t xml:space="preserve"> just</w:t>
+      </w:r>
+      <w:r>
+        <w:t xml:space="preserve"> a</w:t>
+      </w:r>
+      <w:r>
+        <w:t xml:space="preserve"> geographically close</w:t>
+      </w:r>
+      <w:r>
+        <w:t>-to-requester</w:t>
+      </w:r>
+      <w:r>
+        <w:t xml:space="preserve"> data center</w:t>
+      </w:r>
+      <w:r>
+        <w:t>s</w:t>
+      </w:r>
+      <w:r>
+        <w:t>.</w:t>
+      </w:r>
+      <w:r>
+        <w:t xml:space="preserve"> The requester receives the files from the edge location, which</w:t>
+      </w:r>
+      <w:r>
+        <w:t xml:space="preserve"> allows for incredibly fast, and secure requests to our site!</w:t>
+      </w:r>
+    </w:p>
+    <w:p/>
+    <w:p>
+      <w:r>
+        <w:t>-----------</w:t>
+      </w:r>
+    </w:p>
+    <w:p>
+      <w:r>
+        <w:t>So that’s the front-end. Now here’s Michael to talk about the back-end.</w:t>
       </w:r>
     </w:p>
     <w:p>
@@ -220,15 +472,7 @@
     </w:p>
     <w:p>
       <w:r>
-        <w:t xml:space="preserve">Thank </w:t>
-      </w:r>
-      <w:proofErr w:type="gramStart"/>
-      <w:r>
-        <w:t>you Michael</w:t>
-      </w:r>
-      <w:proofErr w:type="gramEnd"/>
-      <w:r>
-        <w:t>!</w:t>
+        <w:t>Thank you Michael!</w:t>
       </w:r>
     </w:p>
     <w:p>

</xml_diff>

<commit_message>
fixed that one line
</commit_message>
<xml_diff>
--- a/docs/Winter/FinalOutlineBarebones.docx
+++ b/docs/Winter/FinalOutlineBarebones.docx
@@ -9,7 +9,23 @@
     </w:p>
     <w:p>
       <w:r>
-        <w:t>Hello everyone! I’m Christina from GitGoing, and I’m joined today by Michael, Travis, and Sarah. When last we left off, GitGoing was in-progress with several functionality requirements still needed. We talked about certain features that still needed implementation, such as authentication on log-in and registration, inline commenting, and messaging regarding reviews. We also needed a more robust database API that securely sent and retrieved information. Well today, we’re happy to present that many of these planned features are now live, and available for use.</w:t>
+        <w:t xml:space="preserve">Hello everyone! I’m Christina from </w:t>
+      </w:r>
+      <w:proofErr w:type="spellStart"/>
+      <w:r>
+        <w:t>GitGoing</w:t>
+      </w:r>
+      <w:proofErr w:type="spellEnd"/>
+      <w:r>
+        <w:t xml:space="preserve">, and I’m joined today by Michael, Travis, and Sarah. When last we left off, </w:t>
+      </w:r>
+      <w:proofErr w:type="spellStart"/>
+      <w:r>
+        <w:t>GitGoing</w:t>
+      </w:r>
+      <w:proofErr w:type="spellEnd"/>
+      <w:r>
+        <w:t xml:space="preserve"> was in-progress with several functionality requirements still needed. We talked about certain features that still needed implementation, such as authentication on log-in and registration, inline commenting, and messaging regarding reviews. We also needed a more robust database API that securely sent and retrieved information. Well today, we’re happy to present that many of these planned features are now live, and available for use.</w:t>
       </w:r>
     </w:p>
     <w:p>
@@ -35,7 +51,15 @@
     </w:p>
     <w:p>
       <w:r>
-        <w:t>We’ve talked about it before, so we won’t go to in-depth, but our log-in and registration systems are all fully authenticated by Congito from AWS</w:t>
+        <w:t xml:space="preserve">We’ve talked about it before, so we won’t go to in-depth, but our log-in and registration systems are all fully authenticated by </w:t>
+      </w:r>
+      <w:proofErr w:type="spellStart"/>
+      <w:r>
+        <w:t>Congito</w:t>
+      </w:r>
+      <w:proofErr w:type="spellEnd"/>
+      <w:r>
+        <w:t xml:space="preserve"> from AWS</w:t>
       </w:r>
     </w:p>
     <w:p>
@@ -71,7 +95,23 @@
     </w:p>
     <w:p>
       <w:r>
-        <w:t>And our DB api is a robust secure system paired with the cognito-express AUTH library</w:t>
+        <w:t xml:space="preserve">And our DB </w:t>
+      </w:r>
+      <w:proofErr w:type="spellStart"/>
+      <w:r>
+        <w:t>api</w:t>
+      </w:r>
+      <w:proofErr w:type="spellEnd"/>
+      <w:r>
+        <w:t xml:space="preserve"> is a robust secure system paired with the </w:t>
+      </w:r>
+      <w:proofErr w:type="spellStart"/>
+      <w:r>
+        <w:t>cognito</w:t>
+      </w:r>
+      <w:proofErr w:type="spellEnd"/>
+      <w:r>
+        <w:t>-express AUTH library</w:t>
       </w:r>
     </w:p>
     <w:p>
@@ -96,171 +136,382 @@
     </w:p>
     <w:p>
       <w:r>
+        <w:rPr>
+          <w:highlight w:val="yellow"/>
+        </w:rPr>
         <w:t>Thanks Christina! So</w:t>
       </w:r>
       <w:r>
+        <w:rPr>
+          <w:highlight w:val="yellow"/>
+        </w:rPr>
         <w:t>,</w:t>
       </w:r>
       <w:r>
+        <w:rPr>
+          <w:highlight w:val="yellow"/>
+        </w:rPr>
         <w:t xml:space="preserve"> in addition to </w:t>
       </w:r>
       <w:proofErr w:type="gramStart"/>
       <w:r>
+        <w:rPr>
+          <w:highlight w:val="yellow"/>
+        </w:rPr>
         <w:t>all of</w:t>
       </w:r>
       <w:proofErr w:type="gramEnd"/>
       <w:r>
+        <w:rPr>
+          <w:highlight w:val="yellow"/>
+        </w:rPr>
         <w:t xml:space="preserve"> these awesome goals we</w:t>
       </w:r>
       <w:r>
+        <w:rPr>
+          <w:highlight w:val="yellow"/>
+        </w:rPr>
         <w:t>’ve</w:t>
       </w:r>
       <w:r>
+        <w:rPr>
+          <w:highlight w:val="yellow"/>
+        </w:rPr>
         <w:t xml:space="preserve"> achieved, we also took things quite a bit further in-regards to making the site</w:t>
       </w:r>
       <w:r>
-        <w:t>, y’know,</w:t>
-      </w:r>
-      <w:r>
+        <w:rPr>
+          <w:highlight w:val="yellow"/>
+        </w:rPr>
+        <w:t xml:space="preserve">, </w:t>
+      </w:r>
+      <w:proofErr w:type="spellStart"/>
+      <w:r>
+        <w:rPr>
+          <w:highlight w:val="yellow"/>
+        </w:rPr>
+        <w:t>y’know</w:t>
+      </w:r>
+      <w:proofErr w:type="spellEnd"/>
+      <w:r>
+        <w:rPr>
+          <w:highlight w:val="yellow"/>
+        </w:rPr>
+        <w:t>,</w:t>
+      </w:r>
+      <w:r>
+        <w:rPr>
+          <w:highlight w:val="yellow"/>
+        </w:rPr>
         <w:t xml:space="preserve"> usable.</w:t>
       </w:r>
     </w:p>
     <w:p>
       <w:r>
+        <w:rPr>
+          <w:highlight w:val="green"/>
+        </w:rPr>
         <w:t>As y</w:t>
       </w:r>
       <w:r>
+        <w:rPr>
+          <w:highlight w:val="green"/>
+        </w:rPr>
         <w:t>’a</w:t>
       </w:r>
       <w:r>
+        <w:rPr>
+          <w:highlight w:val="green"/>
+        </w:rPr>
         <w:t xml:space="preserve">ll </w:t>
       </w:r>
       <w:r>
+        <w:rPr>
+          <w:highlight w:val="green"/>
+        </w:rPr>
         <w:t xml:space="preserve">will </w:t>
       </w:r>
       <w:r>
+        <w:rPr>
+          <w:highlight w:val="green"/>
+        </w:rPr>
         <w:t xml:space="preserve">be shown </w:t>
       </w:r>
       <w:r>
+        <w:rPr>
+          <w:highlight w:val="green"/>
+        </w:rPr>
         <w:t>in our demo</w:t>
       </w:r>
       <w:r>
-        <w:t>, once a project has been created users can be invited to collaborate on the project through our UI system on each individual project page.</w:t>
+        <w:rPr>
+          <w:highlight w:val="green"/>
+        </w:rPr>
+        <w:t>, once a project has been created users can be invited to collaborate on the project through our UI system on each individual project page</w:t>
+      </w:r>
+      <w:r>
+        <w:t>.</w:t>
       </w:r>
       <w:r>
         <w:t xml:space="preserve"> </w:t>
       </w:r>
       <w:r>
+        <w:rPr>
+          <w:highlight w:val="yellow"/>
+        </w:rPr>
         <w:t>After a user logs in, they are redirected to the main site’s homepage, where any notifications they may have received are currently being displayed. These notifications</w:t>
       </w:r>
       <w:r>
+        <w:rPr>
+          <w:highlight w:val="yellow"/>
+        </w:rPr>
         <w:t xml:space="preserve"> display details about </w:t>
       </w:r>
       <w:r>
+        <w:rPr>
+          <w:highlight w:val="yellow"/>
+        </w:rPr>
         <w:t>any invites they may have been sent</w:t>
       </w:r>
       <w:r>
+        <w:rPr>
+          <w:highlight w:val="yellow"/>
+        </w:rPr>
         <w:t xml:space="preserve">, and </w:t>
       </w:r>
       <w:r>
+        <w:rPr>
+          <w:highlight w:val="yellow"/>
+        </w:rPr>
         <w:t xml:space="preserve">give users </w:t>
       </w:r>
       <w:r>
+        <w:rPr>
+          <w:highlight w:val="yellow"/>
+        </w:rPr>
         <w:t>the option to accept, or decline</w:t>
       </w:r>
       <w:r>
+        <w:rPr>
+          <w:highlight w:val="yellow"/>
+        </w:rPr>
         <w:t xml:space="preserve"> as they prefer</w:t>
       </w:r>
       <w:r>
+        <w:rPr>
+          <w:highlight w:val="yellow"/>
+        </w:rPr>
         <w:t>.</w:t>
       </w:r>
       <w:r>
+        <w:rPr>
+          <w:highlight w:val="yellow"/>
+        </w:rPr>
         <w:t xml:space="preserve"> It’s also important that notifications are informative, so they include details regarding which project or file they’ve been invited to work, as well as the date/time the invite was issued.</w:t>
       </w:r>
       <w:r>
         <w:t xml:space="preserve"> </w:t>
       </w:r>
       <w:r>
+        <w:rPr>
+          <w:highlight w:val="green"/>
+        </w:rPr>
         <w:t>If a user declines an invite, it is removed from their notification queue. If</w:t>
       </w:r>
       <w:r>
+        <w:rPr>
+          <w:highlight w:val="green"/>
+        </w:rPr>
         <w:t xml:space="preserve"> a user </w:t>
       </w:r>
       <w:r>
+        <w:rPr>
+          <w:highlight w:val="green"/>
+        </w:rPr>
         <w:t>accepts instead</w:t>
       </w:r>
       <w:r>
+        <w:rPr>
+          <w:highlight w:val="green"/>
+        </w:rPr>
         <w:t>,</w:t>
       </w:r>
       <w:r>
+        <w:rPr>
+          <w:highlight w:val="green"/>
+        </w:rPr>
         <w:t xml:space="preserve"> they</w:t>
       </w:r>
       <w:r>
+        <w:rPr>
+          <w:highlight w:val="green"/>
+        </w:rPr>
         <w:t xml:space="preserve"> a</w:t>
       </w:r>
       <w:r>
+        <w:rPr>
+          <w:highlight w:val="green"/>
+        </w:rPr>
         <w:t xml:space="preserve">re </w:t>
       </w:r>
       <w:r>
+        <w:rPr>
+          <w:highlight w:val="green"/>
+        </w:rPr>
         <w:t xml:space="preserve">then </w:t>
       </w:r>
       <w:r>
+        <w:rPr>
+          <w:highlight w:val="green"/>
+        </w:rPr>
         <w:t>able to view the project</w:t>
       </w:r>
       <w:r>
+        <w:rPr>
+          <w:highlight w:val="green"/>
+        </w:rPr>
         <w:t xml:space="preserve">, </w:t>
       </w:r>
       <w:r>
-        <w:t xml:space="preserve">invite other collaborators, delete </w:t>
-      </w:r>
-      <w:r>
+        <w:rPr>
+          <w:highlight w:val="green"/>
+        </w:rPr>
+        <w:t>invite other collaborators</w:t>
+      </w:r>
+      <w:r>
+        <w:rPr>
+          <w:highlight w:val="yellow"/>
+        </w:rPr>
+        <w:t xml:space="preserve">, delete </w:t>
+      </w:r>
+      <w:r>
+        <w:rPr>
+          <w:highlight w:val="yellow"/>
+        </w:rPr>
         <w:t xml:space="preserve">the </w:t>
       </w:r>
       <w:r>
+        <w:rPr>
+          <w:highlight w:val="yellow"/>
+        </w:rPr>
         <w:t xml:space="preserve">project, or </w:t>
       </w:r>
       <w:r>
+        <w:rPr>
+          <w:highlight w:val="yellow"/>
+        </w:rPr>
         <w:t xml:space="preserve">make </w:t>
       </w:r>
       <w:r>
-        <w:t>comments on the file. They also have the option of making local changes and uploading a new file!</w:t>
+        <w:rPr>
+          <w:highlight w:val="yellow"/>
+        </w:rPr>
+        <w:t>comments on the file.</w:t>
       </w:r>
       <w:r>
         <w:t xml:space="preserve"> </w:t>
       </w:r>
       <w:r>
+        <w:rPr>
+          <w:highlight w:val="green"/>
+        </w:rPr>
+        <w:t>They also have the option of making local changes and uploading a new file!</w:t>
+      </w:r>
+      <w:r>
+        <w:rPr>
+          <w:highlight w:val="green"/>
+        </w:rPr>
+        <w:t xml:space="preserve"> </w:t>
+      </w:r>
+      <w:r>
+        <w:rPr>
+          <w:highlight w:val="green"/>
+        </w:rPr>
         <w:t xml:space="preserve">After a user is </w:t>
       </w:r>
       <w:r>
+        <w:rPr>
+          <w:highlight w:val="green"/>
+        </w:rPr>
         <w:lastRenderedPageBreak/>
         <w:t>brought on as a collaborator, or a file has changed in an existing project,</w:t>
       </w:r>
       <w:r>
+        <w:rPr>
+          <w:highlight w:val="green"/>
+        </w:rPr>
         <w:t xml:space="preserve"> you may want to alert others on the project that a review is required, so users can also invite others</w:t>
       </w:r>
       <w:r>
+        <w:rPr>
+          <w:highlight w:val="green"/>
+        </w:rPr>
         <w:t xml:space="preserve"> to review </w:t>
       </w:r>
       <w:r>
+        <w:rPr>
+          <w:highlight w:val="green"/>
+        </w:rPr>
         <w:t xml:space="preserve">any </w:t>
       </w:r>
       <w:r>
+        <w:rPr>
+          <w:highlight w:val="green"/>
+        </w:rPr>
         <w:t xml:space="preserve">changes. </w:t>
       </w:r>
       <w:r>
+        <w:rPr>
+          <w:highlight w:val="green"/>
+        </w:rPr>
         <w:t>Users are given a similar notification as before, and if they accept</w:t>
       </w:r>
       <w:r>
+        <w:rPr>
+          <w:highlight w:val="green"/>
+        </w:rPr>
         <w:t xml:space="preserve"> the </w:t>
       </w:r>
       <w:proofErr w:type="gramStart"/>
       <w:r>
+        <w:rPr>
+          <w:highlight w:val="green"/>
+        </w:rPr>
         <w:t>invite</w:t>
       </w:r>
       <w:proofErr w:type="gramEnd"/>
       <w:r>
+        <w:rPr>
+          <w:highlight w:val="green"/>
+        </w:rPr>
         <w:t xml:space="preserve"> they are automatically redirected to the specific file so they can start reviewing!</w:t>
       </w:r>
+      <w:r>
+        <w:t xml:space="preserve"> </w:t>
+      </w:r>
+      <w:r>
+        <w:rPr>
+          <w:highlight w:val="yellow"/>
+        </w:rPr>
+        <w:t xml:space="preserve">These redirects and page URLs are made possible through </w:t>
+      </w:r>
+      <w:proofErr w:type="spellStart"/>
+      <w:r>
+        <w:rPr>
+          <w:highlight w:val="yellow"/>
+        </w:rPr>
+        <w:t>React’s</w:t>
+      </w:r>
+      <w:proofErr w:type="spellEnd"/>
+      <w:r>
+        <w:rPr>
+          <w:highlight w:val="yellow"/>
+        </w:rPr>
+        <w:t xml:space="preserve"> dynamic routing abilities it offers developers</w:t>
+      </w:r>
+      <w:r>
+        <w:t xml:space="preserve"> </w:t>
+      </w:r>
     </w:p>
     <w:p>
       <w:r>
@@ -269,133 +520,346 @@
     </w:p>
     <w:p>
       <w:r>
+        <w:rPr>
+          <w:highlight w:val="green"/>
+        </w:rPr>
         <w:t>Now, all of this would be worthless without access, and we</w:t>
       </w:r>
       <w:r>
+        <w:rPr>
+          <w:highlight w:val="green"/>
+        </w:rPr>
         <w:t xml:space="preserve"> a</w:t>
       </w:r>
       <w:r>
+        <w:rPr>
+          <w:highlight w:val="green"/>
+        </w:rPr>
         <w:t xml:space="preserve">re proud to announce that Git Going is </w:t>
       </w:r>
       <w:r>
+        <w:rPr>
+          <w:highlight w:val="green"/>
+        </w:rPr>
         <w:t>100%</w:t>
       </w:r>
       <w:r>
+        <w:rPr>
+          <w:highlight w:val="green"/>
+        </w:rPr>
         <w:t xml:space="preserve"> live, available for use in its current Alpha state. Through multiple AWS </w:t>
       </w:r>
       <w:r>
+        <w:rPr>
+          <w:highlight w:val="green"/>
+        </w:rPr>
         <w:t>services</w:t>
       </w:r>
       <w:r>
+        <w:rPr>
+          <w:highlight w:val="green"/>
+        </w:rPr>
         <w:t>, the site is reachable at our specific domain name</w:t>
       </w:r>
       <w:r>
+        <w:rPr>
+          <w:highlight w:val="green"/>
+        </w:rPr>
         <w:t xml:space="preserve">, </w:t>
       </w:r>
       <w:r>
+        <w:rPr>
+          <w:highlight w:val="green"/>
+        </w:rPr>
         <w:t>and it processes requests as any normal webpage might</w:t>
       </w:r>
       <w:r>
+        <w:rPr>
+          <w:highlight w:val="green"/>
+        </w:rPr>
         <w:t>, though perhaps more securely than some others</w:t>
       </w:r>
       <w:r>
-        <w:t xml:space="preserve">. The gist of it is that </w:t>
-      </w:r>
-      <w:r>
-        <w:t>we have a domain name registered with Route 53, and a certificate, issued by AWS, attached to the domain name that provides SSL/TLS (secure sockets layer/transport layer security) transmission. T</w:t>
-      </w:r>
-      <w:r>
+        <w:rPr>
+          <w:highlight w:val="green"/>
+        </w:rPr>
+        <w:t>. The gist of it is that</w:t>
+      </w:r>
+      <w:r>
+        <w:t xml:space="preserve"> </w:t>
+      </w:r>
+      <w:r>
+        <w:rPr>
+          <w:highlight w:val="yellow"/>
+        </w:rPr>
+        <w:t>we have a domain name registered with Route 53, and a certificate, issued by AWS, attached to the domain name that provides SSL/TLS (secure sockets layer/transport layer security) transmission</w:t>
+      </w:r>
+      <w:r>
+        <w:rPr>
+          <w:highlight w:val="green"/>
+        </w:rPr>
+        <w:t>. T</w:t>
+      </w:r>
+      <w:r>
+        <w:rPr>
+          <w:highlight w:val="green"/>
+        </w:rPr>
         <w:t>he build of the project sits inside an AWS simple storage service bucket</w:t>
       </w:r>
       <w:r>
+        <w:rPr>
+          <w:highlight w:val="green"/>
+        </w:rPr>
         <w:t xml:space="preserve"> (AKA S3 bucket)</w:t>
       </w:r>
       <w:r>
+        <w:rPr>
+          <w:highlight w:val="green"/>
+        </w:rPr>
         <w:t xml:space="preserve">. </w:t>
       </w:r>
       <w:r>
-        <w:t xml:space="preserve">A bucket is simply a container for objects stored in S3, and its meta-data. Basically, the bucket “serves” specific files on received requests. </w:t>
-      </w:r>
-      <w:r>
+        <w:rPr>
+          <w:highlight w:val="green"/>
+        </w:rPr>
+        <w:t>A bucket is simply a container for objects stored in S3, and its meta-data. Basically, the bucket “serves” specific files on received requests.</w:t>
+      </w:r>
+      <w:r>
+        <w:t xml:space="preserve"> </w:t>
+      </w:r>
+      <w:r>
+        <w:rPr>
+          <w:highlight w:val="yellow"/>
+        </w:rPr>
         <w:t xml:space="preserve">Then, a global content delivery network, CloudFront, services requests by catching </w:t>
       </w:r>
       <w:r>
+        <w:rPr>
+          <w:highlight w:val="yellow"/>
+        </w:rPr>
         <w:t>traffic</w:t>
       </w:r>
       <w:r>
+        <w:rPr>
+          <w:highlight w:val="yellow"/>
+        </w:rPr>
         <w:t xml:space="preserve"> heading to our </w:t>
       </w:r>
       <w:r>
+        <w:rPr>
+          <w:highlight w:val="yellow"/>
+        </w:rPr>
         <w:t xml:space="preserve">specific </w:t>
       </w:r>
       <w:r>
+        <w:rPr>
+          <w:highlight w:val="yellow"/>
+        </w:rPr>
         <w:t>domain name</w:t>
       </w:r>
       <w:r>
+        <w:rPr>
+          <w:highlight w:val="yellow"/>
+        </w:rPr>
         <w:t xml:space="preserve">, </w:t>
       </w:r>
       <w:r>
+        <w:rPr>
+          <w:highlight w:val="yellow"/>
+        </w:rPr>
         <w:t>converting that request from HTTP to HTTPS</w:t>
       </w:r>
       <w:r>
+        <w:rPr>
+          <w:highlight w:val="yellow"/>
+        </w:rPr>
         <w:t xml:space="preserve"> if</w:t>
       </w:r>
       <w:r>
-        <w:t xml:space="preserve"> its not already</w:t>
-      </w:r>
-      <w:r>
+        <w:rPr>
+          <w:highlight w:val="yellow"/>
+        </w:rPr>
+        <w:t xml:space="preserve"> </w:t>
+      </w:r>
+      <w:proofErr w:type="spellStart"/>
+      <w:r>
+        <w:rPr>
+          <w:highlight w:val="yellow"/>
+        </w:rPr>
+        <w:t>its</w:t>
+      </w:r>
+      <w:proofErr w:type="spellEnd"/>
+      <w:r>
+        <w:rPr>
+          <w:highlight w:val="yellow"/>
+        </w:rPr>
+        <w:t xml:space="preserve"> not already</w:t>
+      </w:r>
+      <w:r>
+        <w:rPr>
+          <w:highlight w:val="yellow"/>
+        </w:rPr>
         <w:t xml:space="preserve">, and </w:t>
       </w:r>
       <w:r>
+        <w:rPr>
+          <w:highlight w:val="yellow"/>
+        </w:rPr>
         <w:t>pulling</w:t>
       </w:r>
       <w:r>
+        <w:rPr>
+          <w:highlight w:val="yellow"/>
+        </w:rPr>
         <w:t xml:space="preserve"> the </w:t>
       </w:r>
       <w:r>
+        <w:rPr>
+          <w:highlight w:val="yellow"/>
+        </w:rPr>
         <w:t xml:space="preserve">specific files from </w:t>
       </w:r>
       <w:r>
+        <w:rPr>
+          <w:highlight w:val="yellow"/>
+        </w:rPr>
         <w:t>our S3 bucke</w:t>
       </w:r>
       <w:r>
-        <w:t xml:space="preserve">t. It then sends those files to an </w:t>
-      </w:r>
-      <w:r>
+        <w:rPr>
+          <w:highlight w:val="yellow"/>
+        </w:rPr>
+        <w:t>t</w:t>
+      </w:r>
+      <w:r>
+        <w:rPr>
+          <w:highlight w:val="yellow"/>
+        </w:rPr>
+        <w:t xml:space="preserve">. It then sends those files to an </w:t>
+      </w:r>
+      <w:r>
+        <w:rPr>
+          <w:highlight w:val="yellow"/>
+        </w:rPr>
         <w:t>edge location</w:t>
       </w:r>
       <w:r>
+        <w:rPr>
+          <w:highlight w:val="yellow"/>
+        </w:rPr>
         <w:t xml:space="preserve">, which </w:t>
       </w:r>
       <w:r>
+        <w:rPr>
+          <w:highlight w:val="yellow"/>
+        </w:rPr>
         <w:t>is</w:t>
       </w:r>
       <w:r>
+        <w:rPr>
+          <w:highlight w:val="yellow"/>
+        </w:rPr>
         <w:t xml:space="preserve"> just</w:t>
       </w:r>
       <w:r>
+        <w:rPr>
+          <w:highlight w:val="yellow"/>
+        </w:rPr>
         <w:t xml:space="preserve"> a</w:t>
       </w:r>
       <w:r>
+        <w:rPr>
+          <w:highlight w:val="yellow"/>
+        </w:rPr>
         <w:t xml:space="preserve"> geographically close</w:t>
       </w:r>
       <w:r>
+        <w:rPr>
+          <w:highlight w:val="yellow"/>
+        </w:rPr>
         <w:t>-to-requester</w:t>
       </w:r>
       <w:r>
+        <w:rPr>
+          <w:highlight w:val="yellow"/>
+        </w:rPr>
         <w:t xml:space="preserve"> data center</w:t>
       </w:r>
       <w:r>
+        <w:rPr>
+          <w:highlight w:val="yellow"/>
+        </w:rPr>
         <w:t>s</w:t>
       </w:r>
       <w:r>
+        <w:rPr>
+          <w:highlight w:val="yellow"/>
+        </w:rPr>
         <w:t>.</w:t>
       </w:r>
       <w:r>
+        <w:rPr>
+          <w:highlight w:val="yellow"/>
+        </w:rPr>
         <w:t xml:space="preserve"> The requester receives the files from the edge location, which</w:t>
       </w:r>
       <w:r>
-        <w:t xml:space="preserve"> allows for incredibly fast, and secure requests to our site!</w:t>
+        <w:rPr>
+          <w:highlight w:val="yellow"/>
+        </w:rPr>
+        <w:t xml:space="preserve"> allows for incredibly fast, and secure requests to our site</w:t>
+      </w:r>
+      <w:r>
+        <w:rPr>
+          <w:highlight w:val="green"/>
+        </w:rPr>
+        <w:t>!</w:t>
+      </w:r>
+      <w:r>
+        <w:rPr>
+          <w:highlight w:val="green"/>
+        </w:rPr>
+        <w:t xml:space="preserve"> In keeping with this, </w:t>
+      </w:r>
+      <w:proofErr w:type="gramStart"/>
+      <w:r>
+        <w:rPr>
+          <w:highlight w:val="green"/>
+        </w:rPr>
+        <w:t>here’s</w:t>
+      </w:r>
+      <w:proofErr w:type="gramEnd"/>
+      <w:r>
+        <w:rPr>
+          <w:highlight w:val="green"/>
+        </w:rPr>
+        <w:t xml:space="preserve"> a brief example of our Node.js app security working with the private/public keypair that AWS issues. The API receives the public key in a header, then makes a call to the private key on the Node.js side using the </w:t>
+      </w:r>
+      <w:proofErr w:type="spellStart"/>
+      <w:r>
+        <w:rPr>
+          <w:highlight w:val="green"/>
+        </w:rPr>
+        <w:t>co</w:t>
+      </w:r>
+      <w:r>
+        <w:rPr>
+          <w:highlight w:val="green"/>
+        </w:rPr>
+        <w:t>gn</w:t>
+      </w:r>
+      <w:r>
+        <w:rPr>
+          <w:highlight w:val="green"/>
+        </w:rPr>
+        <w:t>ito</w:t>
+      </w:r>
+      <w:proofErr w:type="spellEnd"/>
+      <w:r>
+        <w:rPr>
+          <w:highlight w:val="green"/>
+        </w:rPr>
+        <w:t>-express library!</w:t>
       </w:r>
     </w:p>
     <w:p/>
@@ -406,14 +870,23 @@
     </w:p>
     <w:p>
       <w:r>
+        <w:rPr>
+          <w:highlight w:val="green"/>
+        </w:rPr>
         <w:t xml:space="preserve">So that’s the front-end. Now here’s Michael to talk about the </w:t>
       </w:r>
       <w:proofErr w:type="gramStart"/>
       <w:r>
+        <w:rPr>
+          <w:highlight w:val="green"/>
+        </w:rPr>
         <w:t>back-end</w:t>
       </w:r>
       <w:proofErr w:type="gramEnd"/>
       <w:r>
+        <w:rPr>
+          <w:highlight w:val="green"/>
+        </w:rPr>
         <w:t>.</w:t>
       </w:r>
     </w:p>
@@ -498,7 +971,21 @@
         <w:rPr>
           <w:highlight w:val="green"/>
         </w:rPr>
-        <w:t>. AWS Lambda allows for serverless execution of code (such as the flask app or our nodejs app), which can mount Amazon’s Elastic File System where the files would be handled to generate diffs.</w:t>
+        <w:t xml:space="preserve">. AWS Lambda allows for serverless execution of code (such as the flask app or our </w:t>
+      </w:r>
+      <w:proofErr w:type="spellStart"/>
+      <w:r>
+        <w:rPr>
+          <w:highlight w:val="green"/>
+        </w:rPr>
+        <w:t>nodejs</w:t>
+      </w:r>
+      <w:proofErr w:type="spellEnd"/>
+      <w:r>
+        <w:rPr>
+          <w:highlight w:val="green"/>
+        </w:rPr>
+        <w:t xml:space="preserve"> app), which can mount Amazon’s Elastic File System where the files would be handled to generate diffs.</w:t>
       </w:r>
       <w:r>
         <w:t xml:space="preserve"> </w:t>
@@ -507,7 +994,21 @@
         <w:rPr>
           <w:highlight w:val="yellow"/>
         </w:rPr>
-        <w:t>The other solution was to host our flask and nodejs apps on a server, and this is the route I ended up going with, because I think it gives us more flexibility in how we deploy our services. The server could be a cloud hosted virtual machine</w:t>
+        <w:t xml:space="preserve">The other solution was to host our flask and </w:t>
+      </w:r>
+      <w:proofErr w:type="spellStart"/>
+      <w:r>
+        <w:rPr>
+          <w:highlight w:val="yellow"/>
+        </w:rPr>
+        <w:t>nodejs</w:t>
+      </w:r>
+      <w:proofErr w:type="spellEnd"/>
+      <w:r>
+        <w:rPr>
+          <w:highlight w:val="yellow"/>
+        </w:rPr>
+        <w:t xml:space="preserve"> apps on a server, and this is the route I ended up going with, because I think it gives us more flexibility in how we deploy our services. The server could be a cloud hosted virtual machine</w:t>
       </w:r>
       <w:r>
         <w:rPr>
@@ -537,28 +1038,58 @@
         <w:rPr>
           <w:highlight w:val="yellow"/>
         </w:rPr>
-        <w:t xml:space="preserve"> powerful superserver</w:t>
-      </w:r>
-      <w:r>
-        <w:rPr>
-          <w:highlight w:val="yellow"/>
-        </w:rPr>
-        <w:t>. I also thought it would be easier to go from this implementation to serverless code execution, since our flask or nodejs code would largely be the same.</w:t>
-      </w:r>
-    </w:p>
-    <w:p>
-      <w:r>
-        <w:rPr>
-          <w:highlight w:val="yellow"/>
-        </w:rPr>
-        <w:t xml:space="preserve">So, with all that in mind, I got an Amazon EC2 instance running, which is just a cloud hosted virtual machine, and started doing some Vim coding through SSH which made me feel like I was </w:t>
-      </w:r>
+        <w:t xml:space="preserve"> powerful </w:t>
+      </w:r>
+      <w:proofErr w:type="spellStart"/>
+      <w:r>
+        <w:rPr>
+          <w:highlight w:val="yellow"/>
+        </w:rPr>
+        <w:t>superserver</w:t>
+      </w:r>
+      <w:proofErr w:type="spellEnd"/>
+      <w:r>
+        <w:rPr>
+          <w:highlight w:val="yellow"/>
+        </w:rPr>
+        <w:t xml:space="preserve">. I also thought it would be easier to go from this implementation to serverless code execution, since our flask or </w:t>
+      </w:r>
+      <w:proofErr w:type="spellStart"/>
+      <w:r>
+        <w:rPr>
+          <w:highlight w:val="yellow"/>
+        </w:rPr>
+        <w:t>nodejs</w:t>
+      </w:r>
+      <w:proofErr w:type="spellEnd"/>
+      <w:r>
+        <w:rPr>
+          <w:highlight w:val="yellow"/>
+        </w:rPr>
+        <w:t xml:space="preserve"> code would largely be the same.</w:t>
+      </w:r>
+    </w:p>
+    <w:p>
       <w:r>
         <w:rPr>
           <w:highlight w:val="yellow"/>
         </w:rPr>
         <w:lastRenderedPageBreak/>
-        <w:t>doing something cool. This gives me the file system I need for getting diffs, as well as the host I need for the flask and nodejs apps.</w:t>
+        <w:t xml:space="preserve">So, with all that in mind, I got an Amazon EC2 instance running, which is just a cloud hosted virtual machine, and started doing some Vim coding through SSH which made me feel like I was doing something cool. This gives me the file system I need for getting diffs, as well as the host I need for the flask and </w:t>
+      </w:r>
+      <w:proofErr w:type="spellStart"/>
+      <w:r>
+        <w:rPr>
+          <w:highlight w:val="yellow"/>
+        </w:rPr>
+        <w:t>nodejs</w:t>
+      </w:r>
+      <w:proofErr w:type="spellEnd"/>
+      <w:r>
+        <w:rPr>
+          <w:highlight w:val="yellow"/>
+        </w:rPr>
+        <w:t xml:space="preserve"> apps.</w:t>
       </w:r>
       <w:r>
         <w:t xml:space="preserve"> </w:t>
@@ -683,7 +1214,21 @@
         <w:rPr>
           <w:highlight w:val="green"/>
         </w:rPr>
-        <w:t xml:space="preserve"> need a certificate from a Certificate Authority for production. These often cost, but luckily LetsEncrypt is a nonprofit Certificate Authority which provides TLS certificates for free. Unfortunately, their certificates expire after only 3 months, but you could at least set them up to auto-renew (they suggest every 60 days).</w:t>
+        <w:t xml:space="preserve"> need a certificate from a Certificate Authority for production. These often cost, but luckily </w:t>
+      </w:r>
+      <w:proofErr w:type="spellStart"/>
+      <w:r>
+        <w:rPr>
+          <w:highlight w:val="green"/>
+        </w:rPr>
+        <w:t>LetsEncrypt</w:t>
+      </w:r>
+      <w:proofErr w:type="spellEnd"/>
+      <w:r>
+        <w:rPr>
+          <w:highlight w:val="green"/>
+        </w:rPr>
+        <w:t xml:space="preserve"> is a nonprofit Certificate Authority which provides TLS certificates for free. Unfortunately, their certificates expire after only 3 months, but you could at least set them up to auto-renew (they suggest every 60 days).</w:t>
       </w:r>
     </w:p>
     <w:p>
@@ -698,17 +1243,39 @@
         </w:rPr>
         <w:t xml:space="preserve">Once I understood all this, I was able to get both the </w:t>
       </w:r>
-      <w:r>
-        <w:rPr>
-          <w:highlight w:val="yellow"/>
-        </w:rPr>
-        <w:t>nodejs app and an apache server for the flask app hosted and communicating with our hosted frontend with HTTPS requests</w:t>
-      </w:r>
-      <w:r>
-        <w:rPr>
-          <w:highlight w:val="yellow"/>
-        </w:rPr>
-        <w:t>. As you can see on the right, both applications are now using those TLS certificate files generated by Letsencrypt, and now our backend applications are live and hosted, and able to securely communicate with other applications across the web</w:t>
+      <w:proofErr w:type="spellStart"/>
+      <w:r>
+        <w:rPr>
+          <w:highlight w:val="yellow"/>
+        </w:rPr>
+        <w:t>nodejs</w:t>
+      </w:r>
+      <w:proofErr w:type="spellEnd"/>
+      <w:r>
+        <w:rPr>
+          <w:highlight w:val="yellow"/>
+        </w:rPr>
+        <w:t xml:space="preserve"> app and an apache server for the flask app hosted and communicating with our hosted frontend with HTTPS requests</w:t>
+      </w:r>
+      <w:r>
+        <w:rPr>
+          <w:highlight w:val="yellow"/>
+        </w:rPr>
+        <w:t xml:space="preserve">. As you can see on the right, both applications are now using those TLS certificate files generated by </w:t>
+      </w:r>
+      <w:proofErr w:type="spellStart"/>
+      <w:r>
+        <w:rPr>
+          <w:highlight w:val="yellow"/>
+        </w:rPr>
+        <w:t>Letsencrypt</w:t>
+      </w:r>
+      <w:proofErr w:type="spellEnd"/>
+      <w:r>
+        <w:rPr>
+          <w:highlight w:val="yellow"/>
+        </w:rPr>
+        <w:t>, and now our backend applications are live and hosted, and able to securely communicate with other applications across the web</w:t>
       </w:r>
       <w:r>
         <w:rPr>
@@ -726,21 +1293,21 @@
         <w:rPr>
           <w:highlight w:val="yellow"/>
         </w:rPr>
-        <w:t xml:space="preserve">rom what I understand, NGINX would be a better solution over apache for the flask app so I’m looking into that, but I’m otherwise </w:t>
+        <w:t xml:space="preserve">rom what I understand, NGINX would be a better solution over apache for the flask app so </w:t>
       </w:r>
       <w:proofErr w:type="gramStart"/>
       <w:r>
         <w:rPr>
           <w:highlight w:val="yellow"/>
         </w:rPr>
-        <w:t>pretty happy</w:t>
+        <w:t>I’m</w:t>
       </w:r>
       <w:proofErr w:type="gramEnd"/>
       <w:r>
         <w:rPr>
           <w:highlight w:val="yellow"/>
         </w:rPr>
-        <w:t xml:space="preserve"> with how things turned out.</w:t>
+        <w:t xml:space="preserve"> looking into that, but I’m otherwise pretty happy with how things turned out.</w:t>
       </w:r>
     </w:p>
     <w:p>

</xml_diff>